<commit_message>
Modifiche al Business case
</commit_message>
<xml_diff>
--- a/BUSINESS CASE.docx
+++ b/BUSINESS CASE.docx
@@ -29,13 +29,22 @@
       <w:r>
         <w:t>Solo se già registrato, il cliente-proprietario consegnerà l'oggetto destinato alla vendita ,al cassiere(amministratore), il quale provvederà ad inserirlo nel sistema, compilando i dati dell'oggetto(codice categoria, codice cliente, data di registrazione, foto) e il prezzo iniziale che viene concordato da ambo le parti(il cassiere e il cliente-proprietario).</w:t>
       </w:r>
+      <w:r>
+        <w:t xml:space="preserve"> </w:t>
+      </w:r>
     </w:p>
     <w:p>
       <w:pPr>
         <w:pStyle w:val="NormalWeb"/>
       </w:pPr>
       <w:r>
-        <w:t>L'oggetto rimarrà in magazzino per un massimo di 5 mesi:</w:t>
+        <w:t xml:space="preserve">L'oggetto rimarrà in </w:t>
+      </w:r>
+      <w:r>
+        <w:t>vendita</w:t>
+      </w:r>
+      <w:r>
+        <w:t xml:space="preserve"> per un massimo di 5 mesi:</w:t>
       </w:r>
       <w:r>
         <w:br/>
@@ -55,7 +64,12 @@
       </w:r>
       <w:r>
         <w:br/>
-        <w:t>il cliente-acquirente potrà visualizzare l'intera lista di prodotti disponibili ed avrà a disposizione strumenti per effettuare filtraggio in base alle proprie preferenze(categoria,prezzo,prodotti scontati).</w:t>
+      </w:r>
+      <w:r>
+        <w:t>I</w:t>
+      </w:r>
+      <w:r>
+        <w:t>l cliente-acquirente potrà visualizzare l'intera lista di prodotti disponibili ed avrà a disposizione strumenti per effettuare filtraggio in base alle proprie preferenze(categoria,prezzo,prodotti scontati).</w:t>
       </w:r>
     </w:p>
     <w:p>
@@ -63,7 +77,45 @@
         <w:pStyle w:val="NormalWeb"/>
       </w:pPr>
       <w:r>
-        <w:t>L’amministratore avrà a disposizione degli strumenti per effettuare delle statistiche sui prodotti venduti e sul numero di clienti avendo modo così di analizzare l’andamento del proprio negozio.</w:t>
+        <w:t xml:space="preserve">Al momento della vendita l’amministratore </w:t>
+      </w:r>
+      <w:r>
+        <w:t>effettua la ricerca dell oggetto nel sistema, effettua la vendita indicando il codice dell’oggetto</w:t>
+      </w:r>
+      <w:r>
+        <w:t xml:space="preserve"> e </w:t>
+      </w:r>
+      <w:r>
+        <w:t>il prezzo di vendita</w:t>
+      </w:r>
+      <w:r>
+        <w:t>. La data e ora di vendita viene aquisita automaticamente se non indicata</w:t>
+      </w:r>
+      <w:r>
+        <w:t>. L’oggetto</w:t>
+      </w:r>
+      <w:r>
+        <w:t xml:space="preserve"> venuto</w:t>
+      </w:r>
+      <w:r>
+        <w:t xml:space="preserve"> viene rimosso dalla lista degli oggetti disponibili e viene archiviato</w:t>
+      </w:r>
+      <w:r>
+        <w:t>.</w:t>
+      </w:r>
+    </w:p>
+    <w:p>
+      <w:pPr>
+        <w:pStyle w:val="NormalWeb"/>
+      </w:pPr>
+      <w:r>
+        <w:t>L’amministratore avrà a disposizione degli strumenti per effettuare delle statistiche sui prodotti venduti e sul numero di clienti avendo modo così di analizzare l’andamento de</w:t>
+      </w:r>
+      <w:r>
+        <w:t>lla propria attività commerciale</w:t>
+      </w:r>
+      <w:r>
+        <w:t>.</w:t>
       </w:r>
     </w:p>
     <w:p>
@@ -850,21 +902,6 @@
 </file>
 
 <file path=customXml/item1.xml><?xml version="1.0" encoding="utf-8"?>
-<p:properties xmlns:p="http://schemas.microsoft.com/office/2006/metadata/properties" xmlns:xsi="http://www.w3.org/2001/XMLSchema-instance" xmlns:pc="http://schemas.microsoft.com/office/infopath/2007/PartnerControls">
-  <documentManagement/>
-</p:properties>
-</file>
-
-<file path=customXml/item2.xml><?xml version="1.0" encoding="utf-8"?>
-<?mso-contentType ?>
-<FormTemplates xmlns="http://schemas.microsoft.com/sharepoint/v3/contenttype/forms">
-  <Display>DocumentLibraryForm</Display>
-  <Edit>DocumentLibraryForm</Edit>
-  <New>DocumentLibraryForm</New>
-</FormTemplates>
-</file>
-
-<file path=customXml/item3.xml><?xml version="1.0" encoding="utf-8"?>
 <ct:contentTypeSchema xmlns:ct="http://schemas.microsoft.com/office/2006/metadata/contentType" xmlns:ma="http://schemas.microsoft.com/office/2006/metadata/properties/metaAttributes" ct:_="" ma:_="" ma:contentTypeName="Documento" ma:contentTypeID="0x01010060CF279449B79342AFB1D881E5932BD1" ma:contentTypeVersion="7" ma:contentTypeDescription="Creare un nuovo documento." ma:contentTypeScope="" ma:versionID="cbbd3a5e48b46be122ff60f956b42cbd">
   <xsd:schema xmlns:xsd="http://www.w3.org/2001/XMLSchema" xmlns:xs="http://www.w3.org/2001/XMLSchema" xmlns:p="http://schemas.microsoft.com/office/2006/metadata/properties" xmlns:ns3="013bf8d5-9176-4828-a88a-11b684f9d1b6" xmlns:ns4="42b7a89b-8e8e-490a-a01d-ad97a3ffa1ce" targetNamespace="http://schemas.microsoft.com/office/2006/metadata/properties" ma:root="true" ma:fieldsID="48a9fdc7091d1943931a592b9d69c4f8" ns3:_="" ns4:_="">
     <xsd:import namespace="013bf8d5-9176-4828-a88a-11b684f9d1b6"/>
@@ -1049,32 +1086,22 @@
 </ct:contentTypeSchema>
 </file>
 
-<file path=customXml/itemProps1.xml><?xml version="1.0" encoding="utf-8"?>
-<ds:datastoreItem xmlns:ds="http://schemas.openxmlformats.org/officeDocument/2006/customXml" ds:itemID="{BD24ED70-735F-48C1-A922-64A5BF9275A8}">
-  <ds:schemaRefs>
-    <ds:schemaRef ds:uri="http://purl.org/dc/elements/1.1/"/>
-    <ds:schemaRef ds:uri="http://schemas.microsoft.com/office/2006/documentManagement/types"/>
-    <ds:schemaRef ds:uri="42b7a89b-8e8e-490a-a01d-ad97a3ffa1ce"/>
-    <ds:schemaRef ds:uri="http://purl.org/dc/terms/"/>
-    <ds:schemaRef ds:uri="http://schemas.openxmlformats.org/package/2006/metadata/core-properties"/>
-    <ds:schemaRef ds:uri="http://purl.org/dc/dcmitype/"/>
-    <ds:schemaRef ds:uri="http://schemas.microsoft.com/office/infopath/2007/PartnerControls"/>
-    <ds:schemaRef ds:uri="013bf8d5-9176-4828-a88a-11b684f9d1b6"/>
-    <ds:schemaRef ds:uri="http://schemas.microsoft.com/office/2006/metadata/properties"/>
-    <ds:schemaRef ds:uri="http://www.w3.org/XML/1998/namespace"/>
-  </ds:schemaRefs>
-</ds:datastoreItem>
+<file path=customXml/item2.xml><?xml version="1.0" encoding="utf-8"?>
+<?mso-contentType ?>
+<FormTemplates xmlns="http://schemas.microsoft.com/sharepoint/v3/contenttype/forms">
+  <Display>DocumentLibraryForm</Display>
+  <Edit>DocumentLibraryForm</Edit>
+  <New>DocumentLibraryForm</New>
+</FormTemplates>
 </file>
 
-<file path=customXml/itemProps2.xml><?xml version="1.0" encoding="utf-8"?>
-<ds:datastoreItem xmlns:ds="http://schemas.openxmlformats.org/officeDocument/2006/customXml" ds:itemID="{CCF9680A-293D-471B-960F-E3574FB66EA6}">
-  <ds:schemaRefs>
-    <ds:schemaRef ds:uri="http://schemas.microsoft.com/sharepoint/v3/contenttype/forms"/>
-  </ds:schemaRefs>
-</ds:datastoreItem>
+<file path=customXml/item3.xml><?xml version="1.0" encoding="utf-8"?>
+<p:properties xmlns:p="http://schemas.microsoft.com/office/2006/metadata/properties" xmlns:xsi="http://www.w3.org/2001/XMLSchema-instance" xmlns:pc="http://schemas.microsoft.com/office/infopath/2007/PartnerControls">
+  <documentManagement/>
+</p:properties>
 </file>
 
-<file path=customXml/itemProps3.xml><?xml version="1.0" encoding="utf-8"?>
+<file path=customXml/itemProps1.xml><?xml version="1.0" encoding="utf-8"?>
 <ds:datastoreItem xmlns:ds="http://schemas.openxmlformats.org/officeDocument/2006/customXml" ds:itemID="{E9A50B36-0135-4BCF-8E70-B0248176CBFA}">
   <ds:schemaRefs>
     <ds:schemaRef ds:uri="http://schemas.microsoft.com/office/2006/metadata/contentType"/>
@@ -1091,4 +1118,21 @@
     <ds:schemaRef ds:uri="http://schemas.microsoft.com/internal/obd"/>
   </ds:schemaRefs>
 </ds:datastoreItem>
+</file>
+
+<file path=customXml/itemProps2.xml><?xml version="1.0" encoding="utf-8"?>
+<ds:datastoreItem xmlns:ds="http://schemas.openxmlformats.org/officeDocument/2006/customXml" ds:itemID="{CCF9680A-293D-471B-960F-E3574FB66EA6}">
+  <ds:schemaRefs>
+    <ds:schemaRef ds:uri="http://schemas.microsoft.com/sharepoint/v3/contenttype/forms"/>
+  </ds:schemaRefs>
+</ds:datastoreItem>
+</file>
+
+<file path=customXml/itemProps3.xml><?xml version="1.0" encoding="utf-8"?>
+<ds:datastoreItem xmlns:ds="http://schemas.openxmlformats.org/officeDocument/2006/customXml" ds:itemID="{BD24ED70-735F-48C1-A922-64A5BF9275A8}">
+  <ds:schemaRefs>
+    <ds:schemaRef ds:uri="http://schemas.microsoft.com/office/2006/metadata/properties"/>
+    <ds:schemaRef ds:uri="http://schemas.microsoft.com/office/infopath/2007/PartnerControls"/>
+  </ds:schemaRefs>
+</ds:datastoreItem>
 </file>
</xml_diff>